<commit_message>
Requirements updated to include front end.
</commit_message>
<xml_diff>
--- a/Documentation/Requirements/Requirements Specifications.docx
+++ b/Documentation/Requirements/Requirements Specifications.docx
@@ -64,7 +64,15 @@
         </w:numPr>
       </w:pPr>
       <w:r>
-        <w:t>As a user I would like to update my current contact details should the person get married with a name change or contact details changes.</w:t>
+        <w:t xml:space="preserve">As a user I would like to update my current contact details should the person get married </w:t>
+      </w:r>
+      <w:proofErr w:type="gramStart"/>
+      <w:r>
+        <w:t>with</w:t>
+      </w:r>
+      <w:proofErr w:type="gramEnd"/>
+      <w:r>
+        <w:t xml:space="preserve"> a name change or contact details changes.</w:t>
       </w:r>
     </w:p>
     <w:p>
@@ -90,8 +98,38 @@
       <w:r>
         <w:t>As a user I would like to store home numbers and cell numbers.</w:t>
       </w:r>
+    </w:p>
+    <w:p>
+      <w:r>
+        <w:t>Rev 3 requirements:</w:t>
+      </w:r>
+    </w:p>
+    <w:p>
+      <w:pPr>
+        <w:pStyle w:val="ListParagraph"/>
+        <w:numPr>
+          <w:ilvl w:val="0"/>
+          <w:numId w:val="3"/>
+        </w:numPr>
+      </w:pPr>
+      <w:r>
+        <w:t>A demo is approaching and the clients investing in the ap</w:t>
+      </w:r>
       <w:bookmarkStart w:id="0" w:name="_GoBack"/>
       <w:bookmarkEnd w:id="0"/>
+      <w:r>
+        <w:t xml:space="preserve">plication will not understand how the swagger </w:t>
+      </w:r>
+      <w:proofErr w:type="spellStart"/>
+      <w:proofErr w:type="gramStart"/>
+      <w:r>
+        <w:t>api</w:t>
+      </w:r>
+      <w:proofErr w:type="spellEnd"/>
+      <w:proofErr w:type="gramEnd"/>
+      <w:r>
+        <w:t xml:space="preserve"> works. With the functionality so far design a front end so that we are able to demo to the client what the application is capable of.</w:t>
+      </w:r>
     </w:p>
     <w:p>
       <w:pPr>
@@ -336,11 +374,127 @@
       </w:rPr>
     </w:lvl>
   </w:abstractNum>
+  <w:abstractNum w:abstractNumId="2">
+    <w:nsid w:val="5A995A91"/>
+    <w:multiLevelType w:val="hybridMultilevel"/>
+    <w:tmpl w:val="491C47BA"/>
+    <w:lvl w:ilvl="0" w:tplc="1C090001">
+      <w:start w:val="1"/>
+      <w:numFmt w:val="bullet"/>
+      <w:lvlText w:val=""/>
+      <w:lvlJc w:val="left"/>
+      <w:pPr>
+        <w:ind w:left="720" w:hanging="360"/>
+      </w:pPr>
+      <w:rPr>
+        <w:rFonts w:ascii="Symbol" w:hAnsi="Symbol" w:hint="default"/>
+      </w:rPr>
+    </w:lvl>
+    <w:lvl w:ilvl="1" w:tplc="1C090003" w:tentative="1">
+      <w:start w:val="1"/>
+      <w:numFmt w:val="bullet"/>
+      <w:lvlText w:val="o"/>
+      <w:lvlJc w:val="left"/>
+      <w:pPr>
+        <w:ind w:left="1440" w:hanging="360"/>
+      </w:pPr>
+      <w:rPr>
+        <w:rFonts w:ascii="Courier New" w:hAnsi="Courier New" w:cs="Courier New" w:hint="default"/>
+      </w:rPr>
+    </w:lvl>
+    <w:lvl w:ilvl="2" w:tplc="1C090005" w:tentative="1">
+      <w:start w:val="1"/>
+      <w:numFmt w:val="bullet"/>
+      <w:lvlText w:val=""/>
+      <w:lvlJc w:val="left"/>
+      <w:pPr>
+        <w:ind w:left="2160" w:hanging="360"/>
+      </w:pPr>
+      <w:rPr>
+        <w:rFonts w:ascii="Wingdings" w:hAnsi="Wingdings" w:hint="default"/>
+      </w:rPr>
+    </w:lvl>
+    <w:lvl w:ilvl="3" w:tplc="1C090001" w:tentative="1">
+      <w:start w:val="1"/>
+      <w:numFmt w:val="bullet"/>
+      <w:lvlText w:val=""/>
+      <w:lvlJc w:val="left"/>
+      <w:pPr>
+        <w:ind w:left="2880" w:hanging="360"/>
+      </w:pPr>
+      <w:rPr>
+        <w:rFonts w:ascii="Symbol" w:hAnsi="Symbol" w:hint="default"/>
+      </w:rPr>
+    </w:lvl>
+    <w:lvl w:ilvl="4" w:tplc="1C090003" w:tentative="1">
+      <w:start w:val="1"/>
+      <w:numFmt w:val="bullet"/>
+      <w:lvlText w:val="o"/>
+      <w:lvlJc w:val="left"/>
+      <w:pPr>
+        <w:ind w:left="3600" w:hanging="360"/>
+      </w:pPr>
+      <w:rPr>
+        <w:rFonts w:ascii="Courier New" w:hAnsi="Courier New" w:cs="Courier New" w:hint="default"/>
+      </w:rPr>
+    </w:lvl>
+    <w:lvl w:ilvl="5" w:tplc="1C090005" w:tentative="1">
+      <w:start w:val="1"/>
+      <w:numFmt w:val="bullet"/>
+      <w:lvlText w:val=""/>
+      <w:lvlJc w:val="left"/>
+      <w:pPr>
+        <w:ind w:left="4320" w:hanging="360"/>
+      </w:pPr>
+      <w:rPr>
+        <w:rFonts w:ascii="Wingdings" w:hAnsi="Wingdings" w:hint="default"/>
+      </w:rPr>
+    </w:lvl>
+    <w:lvl w:ilvl="6" w:tplc="1C090001" w:tentative="1">
+      <w:start w:val="1"/>
+      <w:numFmt w:val="bullet"/>
+      <w:lvlText w:val=""/>
+      <w:lvlJc w:val="left"/>
+      <w:pPr>
+        <w:ind w:left="5040" w:hanging="360"/>
+      </w:pPr>
+      <w:rPr>
+        <w:rFonts w:ascii="Symbol" w:hAnsi="Symbol" w:hint="default"/>
+      </w:rPr>
+    </w:lvl>
+    <w:lvl w:ilvl="7" w:tplc="1C090003" w:tentative="1">
+      <w:start w:val="1"/>
+      <w:numFmt w:val="bullet"/>
+      <w:lvlText w:val="o"/>
+      <w:lvlJc w:val="left"/>
+      <w:pPr>
+        <w:ind w:left="5760" w:hanging="360"/>
+      </w:pPr>
+      <w:rPr>
+        <w:rFonts w:ascii="Courier New" w:hAnsi="Courier New" w:cs="Courier New" w:hint="default"/>
+      </w:rPr>
+    </w:lvl>
+    <w:lvl w:ilvl="8" w:tplc="1C090005" w:tentative="1">
+      <w:start w:val="1"/>
+      <w:numFmt w:val="bullet"/>
+      <w:lvlText w:val=""/>
+      <w:lvlJc w:val="left"/>
+      <w:pPr>
+        <w:ind w:left="6480" w:hanging="360"/>
+      </w:pPr>
+      <w:rPr>
+        <w:rFonts w:ascii="Wingdings" w:hAnsi="Wingdings" w:hint="default"/>
+      </w:rPr>
+    </w:lvl>
+  </w:abstractNum>
   <w:num w:numId="1">
     <w:abstractNumId w:val="1"/>
   </w:num>
   <w:num w:numId="2">
     <w:abstractNumId w:val="0"/>
+  </w:num>
+  <w:num w:numId="3">
+    <w:abstractNumId w:val="2"/>
   </w:num>
 </w:numbering>
 </file>

</xml_diff>